<commit_message>
adding second mock exam PDF
</commit_message>
<xml_diff>
--- a/docs/exams/exam_example_0.docx
+++ b/docs/exams/exam_example_0.docx
@@ -25,13 +25,7 @@
         </w:tabs>
       </w:pPr>
       <w:r>
-        <w:t xml:space="preserve">This exam </w:t>
-      </w:r>
-      <w:r>
-        <w:t xml:space="preserve">example for PG4200 </w:t>
-      </w:r>
-      <w:r>
-        <w:t xml:space="preserve">is composed of 10 questions/exercises. Each question is worth 10 points, for a total of 100 points. You have 3 hours to answer as many of them as possible. </w:t>
+        <w:t xml:space="preserve">This exam example for PG4200 is composed of 10 questions/exercises. Each question is worth 10 points, for a total of 100 points. You have 3 hours to answer as many of them as possible. </w:t>
       </w:r>
     </w:p>
     <w:p>
@@ -41,15 +35,7 @@
         </w:tabs>
       </w:pPr>
       <w:r>
-        <w:t xml:space="preserve">All the questions are written in English. To answer these questions, it is preferred that you do it in English. However, any other language officially recognized by </w:t>
-      </w:r>
-      <w:proofErr w:type="spellStart"/>
-      <w:r>
-        <w:t>Kristiania</w:t>
-      </w:r>
-      <w:proofErr w:type="spellEnd"/>
-      <w:r>
-        <w:t xml:space="preserve"> (e.g., Norwegian) is obviously acceptable.</w:t>
+        <w:t>All the questions are written in English. To answer these questions, it is preferred that you do it in English. However, any other language officially recognized by Kristiania (e.g., Norwegian) is obviously acceptable.</w:t>
       </w:r>
     </w:p>
     <w:p>
@@ -59,7 +45,18 @@
         </w:tabs>
       </w:pPr>
       <w:r>
-        <w:t>When writing code on a piece of paper, it is obviously expected that there will be syntactic errors. Those will not reduce your grade. Still, the more you can be close to the actual Java syntax, the better. But, in the worst case, pseudo-code could still be acceptable (i.e., better than nothing). If you do not remember the exact name for a specific class/method, use a meaningful name that somehow reflects the needed functionality.</w:t>
+        <w:t xml:space="preserve">When writing code on a </w:t>
+      </w:r>
+      <w:r>
+        <w:t>paper or in a text editor (not an IDE)</w:t>
+      </w:r>
+      <w:bookmarkStart w:id="0" w:name="_GoBack"/>
+      <w:bookmarkEnd w:id="0"/>
+      <w:r>
+        <w:t>,</w:t>
+      </w:r>
+      <w:r>
+        <w:t xml:space="preserve"> it is obviously expected that there will be syntactic errors. Those will not reduce your grade. Still, the more you can be close to the actual Java syntax, the better. But, in the worst case, pseudo-code could still be acceptable (i.e., better than nothing). If you do not remember the exact name for a specific class/method, use a meaningful name that somehow reflects the needed functionality.</w:t>
       </w:r>
     </w:p>
     <w:p>
@@ -295,8 +292,6 @@
       <w:r>
         <w:t xml:space="preserve"> data structures.</w:t>
       </w:r>
-      <w:bookmarkStart w:id="0" w:name="_GoBack"/>
-      <w:bookmarkEnd w:id="0"/>
     </w:p>
     <w:p>
       <w:pPr>
@@ -372,14 +367,12 @@
       <w:r>
         <w:t xml:space="preserve"> and </w:t>
       </w:r>
-      <w:proofErr w:type="spellStart"/>
       <w:r>
         <w:rPr>
           <w:i/>
         </w:rPr>
         <w:t>flatMap</w:t>
       </w:r>
-      <w:proofErr w:type="spellEnd"/>
       <w:r>
         <w:t xml:space="preserve"> methods and what they do.</w:t>
       </w:r>
@@ -568,7 +561,6 @@
         </w:rPr>
         <w:t>sort(</w:t>
       </w:r>
-      <w:proofErr w:type="gramStart"/>
       <w:r>
         <w:rPr>
           <w:rFonts w:ascii="Menlo" w:hAnsi="Menlo" w:cs="Menlo"/>
@@ -587,18 +579,7 @@
           <w:szCs w:val="42"/>
           <w:lang w:val="en-GB" w:eastAsia="en-GB"/>
         </w:rPr>
-        <w:t>[</w:t>
-      </w:r>
-      <w:proofErr w:type="gramEnd"/>
-      <w:r>
-        <w:rPr>
-          <w:rFonts w:ascii="Menlo" w:hAnsi="Menlo" w:cs="Menlo"/>
-          <w:color w:val="000000"/>
-          <w:sz w:val="24"/>
-          <w:szCs w:val="42"/>
-          <w:lang w:val="en-GB" w:eastAsia="en-GB"/>
-        </w:rPr>
-        <w:t xml:space="preserve">] array) </w:t>
+        <w:t xml:space="preserve">[] array) </w:t>
       </w:r>
     </w:p>
     <w:p>
@@ -655,25 +636,14 @@
         </w:rPr>
         <w:t xml:space="preserve">public interface </w:t>
       </w:r>
-      <w:proofErr w:type="spellStart"/>
-      <w:r>
-        <w:rPr>
-          <w:rFonts w:ascii="Menlo" w:hAnsi="Menlo" w:cs="Menlo"/>
-          <w:color w:val="000000"/>
-          <w:sz w:val="24"/>
-          <w:szCs w:val="42"/>
-        </w:rPr>
-        <w:t>MyHashMap</w:t>
-      </w:r>
-      <w:proofErr w:type="spellEnd"/>
-      <w:r>
-        <w:rPr>
-          <w:rFonts w:ascii="Menlo" w:hAnsi="Menlo" w:cs="Menlo"/>
-          <w:color w:val="000000"/>
-          <w:sz w:val="24"/>
-          <w:szCs w:val="42"/>
-        </w:rPr>
-        <w:t>&lt;</w:t>
+      <w:r>
+        <w:rPr>
+          <w:rFonts w:ascii="Menlo" w:hAnsi="Menlo" w:cs="Menlo"/>
+          <w:color w:val="000000"/>
+          <w:sz w:val="24"/>
+          <w:szCs w:val="42"/>
+        </w:rPr>
+        <w:t>MyHashMap&lt;</w:t>
       </w:r>
       <w:r>
         <w:rPr>
@@ -904,7 +874,6 @@
         </w:rPr>
         <w:t xml:space="preserve">V </w:t>
       </w:r>
-      <w:proofErr w:type="gramStart"/>
       <w:r>
         <w:rPr>
           <w:rFonts w:ascii="Menlo" w:hAnsi="Menlo" w:cs="Menlo"/>
@@ -914,7 +883,6 @@
         </w:rPr>
         <w:t>get(</w:t>
       </w:r>
-      <w:proofErr w:type="gramEnd"/>
       <w:r>
         <w:rPr>
           <w:rFonts w:ascii="Menlo" w:hAnsi="Menlo" w:cs="Menlo"/>
@@ -1034,25 +1002,14 @@
         </w:rPr>
         <w:t xml:space="preserve">public class </w:t>
       </w:r>
-      <w:proofErr w:type="spellStart"/>
-      <w:r>
-        <w:rPr>
-          <w:rFonts w:ascii="Menlo" w:hAnsi="Menlo" w:cs="Menlo"/>
-          <w:color w:val="000000"/>
-          <w:sz w:val="24"/>
-          <w:szCs w:val="42"/>
-        </w:rPr>
-        <w:t>UndirectedGraph</w:t>
-      </w:r>
-      <w:proofErr w:type="spellEnd"/>
-      <w:r>
-        <w:rPr>
-          <w:rFonts w:ascii="Menlo" w:hAnsi="Menlo" w:cs="Menlo"/>
-          <w:color w:val="000000"/>
-          <w:sz w:val="24"/>
-          <w:szCs w:val="42"/>
-        </w:rPr>
-        <w:t>&lt;</w:t>
+      <w:r>
+        <w:rPr>
+          <w:rFonts w:ascii="Menlo" w:hAnsi="Menlo" w:cs="Menlo"/>
+          <w:color w:val="000000"/>
+          <w:sz w:val="24"/>
+          <w:szCs w:val="42"/>
+        </w:rPr>
+        <w:t>UndirectedGraph&lt;</w:t>
       </w:r>
       <w:r>
         <w:rPr>
@@ -1072,7 +1029,6 @@
         </w:rPr>
         <w:t xml:space="preserve">&gt; </w:t>
       </w:r>
-      <w:proofErr w:type="gramStart"/>
       <w:r>
         <w:rPr>
           <w:rFonts w:ascii="Menlo" w:hAnsi="Menlo" w:cs="Menlo"/>
@@ -1091,17 +1047,7 @@
           <w:sz w:val="24"/>
           <w:szCs w:val="42"/>
         </w:rPr>
-        <w:t>Graph</w:t>
-      </w:r>
-      <w:proofErr w:type="gramEnd"/>
-      <w:r>
-        <w:rPr>
-          <w:rFonts w:ascii="Menlo" w:hAnsi="Menlo" w:cs="Menlo"/>
-          <w:color w:val="000000"/>
-          <w:sz w:val="24"/>
-          <w:szCs w:val="42"/>
-        </w:rPr>
-        <w:t>&lt;</w:t>
+        <w:t>Graph&lt;</w:t>
       </w:r>
       <w:r>
         <w:rPr>
@@ -1261,31 +1207,7 @@
           <w:sz w:val="24"/>
           <w:szCs w:val="42"/>
         </w:rPr>
-        <w:t xml:space="preserve">     *          </w:t>
-      </w:r>
-      <w:proofErr w:type="spellStart"/>
-      <w:r>
-        <w:rPr>
-          <w:rFonts w:ascii="Menlo" w:hAnsi="Menlo" w:cs="Menlo"/>
-          <w:i/>
-          <w:iCs/>
-          <w:color w:val="808080"/>
-          <w:sz w:val="24"/>
-          <w:szCs w:val="42"/>
-        </w:rPr>
-        <w:t>ie</w:t>
-      </w:r>
-      <w:proofErr w:type="spellEnd"/>
-      <w:r>
-        <w:rPr>
-          <w:rFonts w:ascii="Menlo" w:hAnsi="Menlo" w:cs="Menlo"/>
-          <w:i/>
-          <w:iCs/>
-          <w:color w:val="808080"/>
-          <w:sz w:val="24"/>
-          <w:szCs w:val="42"/>
-        </w:rPr>
-        <w:t xml:space="preserve"> the Key is the "from"/"source"</w:t>
+        <w:t xml:space="preserve">     *          ie the Key is the "from"/"source"</w:t>
       </w:r>
       <w:r>
         <w:rPr>
@@ -1444,45 +1366,14 @@
         </w:rPr>
         <w:t xml:space="preserve">new </w:t>
       </w:r>
-      <w:proofErr w:type="spellStart"/>
-      <w:r>
-        <w:rPr>
-          <w:rFonts w:ascii="Menlo" w:hAnsi="Menlo" w:cs="Menlo"/>
-          <w:color w:val="000000"/>
-          <w:sz w:val="24"/>
-          <w:szCs w:val="42"/>
-        </w:rPr>
-        <w:t>HashMap</w:t>
-      </w:r>
-      <w:proofErr w:type="spellEnd"/>
-      <w:r>
-        <w:rPr>
-          <w:rFonts w:ascii="Menlo" w:hAnsi="Menlo" w:cs="Menlo"/>
-          <w:color w:val="000000"/>
-          <w:sz w:val="24"/>
-          <w:szCs w:val="42"/>
-        </w:rPr>
-        <w:t>&lt;</w:t>
-      </w:r>
-      <w:proofErr w:type="gramStart"/>
-      <w:r>
-        <w:rPr>
-          <w:rFonts w:ascii="Menlo" w:hAnsi="Menlo" w:cs="Menlo"/>
-          <w:color w:val="000000"/>
-          <w:sz w:val="24"/>
-          <w:szCs w:val="42"/>
-        </w:rPr>
-        <w:t>&gt;(</w:t>
-      </w:r>
-      <w:proofErr w:type="gramEnd"/>
-      <w:r>
-        <w:rPr>
-          <w:rFonts w:ascii="Menlo" w:hAnsi="Menlo" w:cs="Menlo"/>
-          <w:color w:val="000000"/>
-          <w:sz w:val="24"/>
-          <w:szCs w:val="42"/>
-        </w:rPr>
-        <w:t>);</w:t>
+      <w:r>
+        <w:rPr>
+          <w:rFonts w:ascii="Menlo" w:hAnsi="Menlo" w:cs="Menlo"/>
+          <w:color w:val="000000"/>
+          <w:sz w:val="24"/>
+          <w:szCs w:val="42"/>
+        </w:rPr>
+        <w:t>HashMap&lt;&gt;();</w:t>
       </w:r>
     </w:p>
     <w:p>
@@ -1554,30 +1445,8 @@
           <w:sz w:val="24"/>
           <w:szCs w:val="42"/>
         </w:rPr>
-        <w:t xml:space="preserve">&gt; </w:t>
-      </w:r>
-      <w:proofErr w:type="spellStart"/>
-      <w:proofErr w:type="gramStart"/>
-      <w:r>
-        <w:rPr>
-          <w:rFonts w:ascii="Menlo" w:hAnsi="Menlo" w:cs="Menlo"/>
-          <w:color w:val="000000"/>
-          <w:sz w:val="24"/>
-          <w:szCs w:val="42"/>
-        </w:rPr>
-        <w:t>findPathBFS</w:t>
-      </w:r>
-      <w:proofErr w:type="spellEnd"/>
-      <w:r>
-        <w:rPr>
-          <w:rFonts w:ascii="Menlo" w:hAnsi="Menlo" w:cs="Menlo"/>
-          <w:color w:val="000000"/>
-          <w:sz w:val="24"/>
-          <w:szCs w:val="42"/>
-        </w:rPr>
-        <w:t>(</w:t>
-      </w:r>
-      <w:proofErr w:type="gramEnd"/>
+        <w:t>&gt; findPathBFS(</w:t>
+      </w:r>
       <w:r>
         <w:rPr>
           <w:rFonts w:ascii="Menlo" w:hAnsi="Menlo" w:cs="Menlo"/>
@@ -1635,16 +1504,8 @@
         <w:rPr>
           <w:i/>
         </w:rPr>
-        <w:t xml:space="preserve"> </w:t>
-      </w:r>
-      <w:proofErr w:type="spellStart"/>
-      <w:r>
-        <w:rPr>
-          <w:i/>
-        </w:rPr>
-        <w:t>findPathBFS</w:t>
-      </w:r>
-      <w:proofErr w:type="spellEnd"/>
+        <w:t xml:space="preserve"> findPathBFS</w:t>
+      </w:r>
       <w:r>
         <w:t xml:space="preserve"> is missing and you need to implement it.</w:t>
       </w:r>

</xml_diff>

<commit_message>
clarifications on mock exam
</commit_message>
<xml_diff>
--- a/docs/exams/exam_example_0.docx
+++ b/docs/exams/exam_example_0.docx
@@ -27,13 +27,7 @@
         <w:jc w:val="both"/>
       </w:pPr>
       <w:r>
-        <w:t>This exam</w:t>
-      </w:r>
-      <w:r>
-        <w:t xml:space="preserve"> example</w:t>
-      </w:r>
-      <w:r>
-        <w:t xml:space="preserve"> for PG4200 is composed of 10 questions/exercises. Each question is worth 10 points, for a total of 100 points. You have 3 hours to answer as many of them as possible. </w:t>
+        <w:t xml:space="preserve">This exam example for PG4200 is composed of 10 questions/exercises. Each question is worth 10 points, for a total of 100 points. You have 3 hours to answer as many of them as possible. </w:t>
       </w:r>
     </w:p>
     <w:p>
@@ -100,10 +94,7 @@
         <w:jc w:val="both"/>
       </w:pPr>
       <w:r>
-        <w:t>When writing code on a piece of paper or in a text editor (not an IDE), it is obviously expected that there will be syntactic errors. Those will not reduce your grade. Still, the more you can be close to the actual Java syntax, the better.</w:t>
-      </w:r>
-      <w:r>
-        <w:t xml:space="preserve"> You are </w:t>
+        <w:t xml:space="preserve">When writing code on a piece of paper or in a text editor (not an IDE), it is obviously expected that there will be syntactic errors. Those will not reduce your grade. Still, the more you can be close to the actual Java syntax, the better. You are </w:t>
       </w:r>
       <w:r>
         <w:rPr>
@@ -112,16 +103,47 @@
         <w:t>NOT</w:t>
       </w:r>
       <w:r>
-        <w:t xml:space="preserve"> allowed to use</w:t>
-      </w:r>
-      <w:r>
-        <w:t xml:space="preserve"> pseudo-code</w:t>
+        <w:t xml:space="preserve"> allowed to use pseudo-code</w:t>
       </w:r>
       <w:r>
         <w:t xml:space="preserve"> or different programming languages</w:t>
       </w:r>
       <w:r>
         <w:t>. If you do not remember the exact name for a specific class/method, use a meaningful name that somehow reflects the needed functionality.</w:t>
+      </w:r>
+    </w:p>
+    <w:p>
+      <w:pPr>
+        <w:tabs>
+          <w:tab w:val="left" w:pos="2415"/>
+        </w:tabs>
+        <w:jc w:val="both"/>
+      </w:pPr>
+      <w:r>
+        <w:t xml:space="preserve">When you are asked to implement a class extending a given interface, you will also need to implement any </w:t>
+      </w:r>
+      <w:r>
+        <w:rPr>
+          <w:i/>
+        </w:rPr>
+        <w:t>private/protected</w:t>
+      </w:r>
+      <w:r>
+        <w:t xml:space="preserve"> method required to be ca</w:t>
+      </w:r>
+      <w:bookmarkStart w:id="0" w:name="_GoBack"/>
+      <w:bookmarkEnd w:id="0"/>
+      <w:r>
+        <w:t xml:space="preserve">lled from the specified </w:t>
+      </w:r>
+      <w:r>
+        <w:rPr>
+          <w:i/>
+        </w:rPr>
+        <w:t>public</w:t>
+      </w:r>
+      <w:r>
+        <w:t xml:space="preserve"> methods. </w:t>
       </w:r>
     </w:p>
     <w:p>
@@ -514,7 +536,6 @@
         <w:jc w:val="both"/>
       </w:pPr>
       <w:r>
-        <w:lastRenderedPageBreak/>
         <w:t xml:space="preserve">4) Explain what is an </w:t>
       </w:r>
       <w:r>
@@ -702,8 +723,6 @@
         </w:tabs>
         <w:jc w:val="both"/>
       </w:pPr>
-      <w:bookmarkStart w:id="0" w:name="_GoBack"/>
-      <w:bookmarkEnd w:id="0"/>
       <w:r>
         <w:t xml:space="preserve">8) Given the following method signature, implement a Quick Sort algorithm. </w:t>
       </w:r>

</xml_diff>